<commit_message>
link to github in documentation
</commit_message>
<xml_diff>
--- a/Doc/AN4 - R5560 Multi Device Syncronization.docx
+++ b/Doc/AN4 - R5560 Multi Device Syncronization.docx
@@ -157,6 +157,45 @@
       <w:r>
         <w:t xml:space="preserve"> it is mandatory to have a DAQ and BASE operational system newer than 2022.7.0.1. Check on the display and on the web page of the DAQ and of the BASE of the R5560.</w:t>
       </w:r>
+    </w:p>
+    <w:p>
+      <w:pPr>
+        <w:jc w:val="both"/>
+      </w:pPr>
+    </w:p>
+    <w:p>
+      <w:pPr>
+        <w:jc w:val="both"/>
+      </w:pPr>
+      <w:r>
+        <w:t>Source code available on GitHub:</w:t>
+      </w:r>
+    </w:p>
+    <w:p>
+      <w:pPr>
+        <w:jc w:val="both"/>
+      </w:pPr>
+    </w:p>
+    <w:p>
+      <w:pPr>
+        <w:jc w:val="both"/>
+      </w:pPr>
+      <w:hyperlink r:id="rId8" w:history="1">
+        <w:r>
+          <w:rPr>
+            <w:rStyle w:val="Collegamentoipertestuale"/>
+          </w:rPr>
+          <w:t>https://github.com/NuclearInstruments/r5560-multidevice-sync-wave-oscilloscope</w:t>
+        </w:r>
+      </w:hyperlink>
+    </w:p>
+    <w:p>
+      <w:pPr>
+        <w:jc w:val="both"/>
+        <w:rPr>
+          <w:u w:val="single"/>
+        </w:rPr>
+      </w:pPr>
     </w:p>
     <w:p>
       <w:pPr>
@@ -301,7 +340,7 @@
                     <pic:cNvPicPr/>
                   </pic:nvPicPr>
                   <pic:blipFill>
-                    <a:blip r:embed="rId8"/>
+                    <a:blip r:embed="rId9"/>
                     <a:stretch>
                       <a:fillRect/>
                     </a:stretch>
@@ -353,120 +392,6 @@
             <wp:extent cx="6120130" cy="3356610"/>
             <wp:effectExtent l="0" t="0" r="0" b="0"/>
             <wp:docPr id="3" name="Immagine 3"/>
-            <wp:cNvGraphicFramePr>
-              <a:graphicFrameLocks xmlns:a="http://schemas.openxmlformats.org/drawingml/2006/main" noChangeAspect="1"/>
-            </wp:cNvGraphicFramePr>
-            <a:graphic xmlns:a="http://schemas.openxmlformats.org/drawingml/2006/main">
-              <a:graphicData uri="http://schemas.openxmlformats.org/drawingml/2006/picture">
-                <pic:pic xmlns:pic="http://schemas.openxmlformats.org/drawingml/2006/picture">
-                  <pic:nvPicPr>
-                    <pic:cNvPr id="1" name=""/>
-                    <pic:cNvPicPr/>
-                  </pic:nvPicPr>
-                  <pic:blipFill>
-                    <a:blip r:embed="rId9"/>
-                    <a:stretch>
-                      <a:fillRect/>
-                    </a:stretch>
-                  </pic:blipFill>
-                  <pic:spPr>
-                    <a:xfrm>
-                      <a:off x="0" y="0"/>
-                      <a:ext cx="6120130" cy="3356610"/>
-                    </a:xfrm>
-                    <a:prstGeom prst="rect">
-                      <a:avLst/>
-                    </a:prstGeom>
-                  </pic:spPr>
-                </pic:pic>
-              </a:graphicData>
-            </a:graphic>
-          </wp:inline>
-        </w:drawing>
-      </w:r>
-    </w:p>
-    <w:p>
-      <w:pPr>
-        <w:jc w:val="both"/>
-        <w:rPr>
-          <w:lang w:val="en-US"/>
-        </w:rPr>
-      </w:pPr>
-      <w:r>
-        <w:rPr>
-          <w:lang w:val="en-US"/>
-        </w:rPr>
-        <w:t xml:space="preserve">The VETO signal is a signal controlled by the software to avoid that the digitizer start acquisition before all the devices in the </w:t>
-      </w:r>
-      <w:r>
-        <w:rPr>
-          <w:lang w:val="en-US"/>
-        </w:rPr>
-        <w:t>array</w:t>
-      </w:r>
-      <w:r>
-        <w:rPr>
-          <w:lang w:val="en-US"/>
-        </w:rPr>
-        <w:t xml:space="preserve"> are configured and ready. The REG 0 is a register in the base of the MASTER device that can be controlled by the ethernet interface of BASE the MASTER via http API or via SDK from any of the DAQ of the master device.</w:t>
-      </w:r>
-    </w:p>
-    <w:p>
-      <w:pPr>
-        <w:jc w:val="both"/>
-        <w:rPr>
-          <w:lang w:val="en-US"/>
-        </w:rPr>
-      </w:pPr>
-      <w:r>
-        <w:rPr>
-          <w:lang w:val="en-US"/>
-        </w:rPr>
-        <w:t xml:space="preserve">The external trigger can be provided from external scintillator </w:t>
-      </w:r>
-      <w:r>
-        <w:rPr>
-          <w:lang w:val="en-US"/>
-        </w:rPr>
-        <w:t>on the LEMO 2 or can be used in self trigger as the or of the T0/T1 output of the trigger output to the BASE for each DAQ.</w:t>
-      </w:r>
-    </w:p>
-    <w:p>
-      <w:pPr>
-        <w:jc w:val="both"/>
-        <w:rPr>
-          <w:lang w:val="en-US"/>
-        </w:rPr>
-      </w:pPr>
-      <w:r>
-        <w:rPr>
-          <w:lang w:val="en-US"/>
-        </w:rPr>
-        <w:t xml:space="preserve">The slave board is configured </w:t>
-      </w:r>
-      <w:r>
-        <w:rPr>
-          <w:lang w:val="en-US"/>
-        </w:rPr>
-        <w:t>to receive all sync signals from the master device.</w:t>
-      </w:r>
-    </w:p>
-    <w:p>
-      <w:pPr>
-        <w:jc w:val="center"/>
-        <w:rPr>
-          <w:lang w:val="en-US"/>
-        </w:rPr>
-      </w:pPr>
-      <w:r>
-        <w:rPr>
-          <w:noProof/>
-        </w:rPr>
-        <w:drawing>
-          <wp:inline distT="0" distB="0" distL="0" distR="0" wp14:anchorId="2BF8B245" wp14:editId="6416BD5D">
-            <wp:extent cx="5552236" cy="2602143"/>
-            <wp:effectExtent l="0" t="0" r="0" b="8255"/>
-            <wp:docPr id="4" name="Immagine 4"/>
             <wp:cNvGraphicFramePr>
               <a:graphicFrameLocks xmlns:a="http://schemas.openxmlformats.org/drawingml/2006/main" noChangeAspect="1"/>
             </wp:cNvGraphicFramePr>
@@ -486,7 +411,7 @@
                   <pic:spPr>
                     <a:xfrm>
                       <a:off x="0" y="0"/>
-                      <a:ext cx="5560216" cy="2605883"/>
+                      <a:ext cx="6120130" cy="3356610"/>
                     </a:xfrm>
                     <a:prstGeom prst="rect">
                       <a:avLst/>
@@ -501,123 +426,86 @@
     </w:p>
     <w:p>
       <w:pPr>
+        <w:jc w:val="both"/>
+        <w:rPr>
+          <w:lang w:val="en-US"/>
+        </w:rPr>
+      </w:pPr>
+      <w:r>
+        <w:rPr>
+          <w:lang w:val="en-US"/>
+        </w:rPr>
+        <w:t xml:space="preserve">The VETO signal is a signal controlled by the software to avoid that the digitizer start acquisition before all the devices in the </w:t>
+      </w:r>
+      <w:r>
+        <w:rPr>
+          <w:lang w:val="en-US"/>
+        </w:rPr>
+        <w:t>array</w:t>
+      </w:r>
+      <w:r>
+        <w:rPr>
+          <w:lang w:val="en-US"/>
+        </w:rPr>
+        <w:t xml:space="preserve"> are configured and ready. The REG 0 is a register in the base of the MASTER device that can be controlled by the ethernet interface of BASE the MASTER via http API or via SDK from any of the DAQ of the master device.</w:t>
+      </w:r>
+    </w:p>
+    <w:p>
+      <w:pPr>
+        <w:jc w:val="both"/>
+        <w:rPr>
+          <w:lang w:val="en-US"/>
+        </w:rPr>
+      </w:pPr>
+      <w:r>
+        <w:rPr>
+          <w:lang w:val="en-US"/>
+        </w:rPr>
+        <w:t xml:space="preserve">The external trigger can be provided from external scintillator </w:t>
+      </w:r>
+      <w:r>
+        <w:rPr>
+          <w:lang w:val="en-US"/>
+        </w:rPr>
+        <w:t>on the LEMO 2 or can be used in self trigger as the or of the T0/T1 output of the trigger output to the BASE for each DAQ.</w:t>
+      </w:r>
+    </w:p>
+    <w:p>
+      <w:pPr>
+        <w:jc w:val="both"/>
+        <w:rPr>
+          <w:lang w:val="en-US"/>
+        </w:rPr>
+      </w:pPr>
+      <w:r>
+        <w:rPr>
+          <w:lang w:val="en-US"/>
+        </w:rPr>
+        <w:t xml:space="preserve">The slave board is configured </w:t>
+      </w:r>
+      <w:r>
+        <w:rPr>
+          <w:lang w:val="en-US"/>
+        </w:rPr>
+        <w:t>to receive all sync signals from the master device.</w:t>
+      </w:r>
+    </w:p>
+    <w:p>
+      <w:pPr>
         <w:jc w:val="center"/>
         <w:rPr>
           <w:lang w:val="en-US"/>
         </w:rPr>
       </w:pPr>
-    </w:p>
-    <w:p>
-      <w:pPr>
-        <w:jc w:val="both"/>
-        <w:rPr>
-          <w:lang w:val="en-US"/>
-        </w:rPr>
-      </w:pPr>
-    </w:p>
-    <w:p>
-      <w:pPr>
-        <w:rPr>
-          <w:rFonts w:ascii="Raleway Light" w:hAnsi="Raleway Light"/>
-          <w:b/>
-          <w:color w:val="0E7FA6"/>
-          <w:sz w:val="40"/>
-          <w:szCs w:val="40"/>
-        </w:rPr>
-      </w:pPr>
-      <w:r>
-        <w:rPr>
-          <w:rFonts w:ascii="Raleway Light" w:hAnsi="Raleway Light"/>
-          <w:b/>
-          <w:color w:val="0E7FA6"/>
-          <w:sz w:val="40"/>
-          <w:szCs w:val="40"/>
-        </w:rPr>
-        <w:lastRenderedPageBreak/>
-        <w:t>2</w:t>
-      </w:r>
-      <w:r>
-        <w:rPr>
-          <w:rFonts w:ascii="Raleway Light" w:hAnsi="Raleway Light"/>
-          <w:b/>
-          <w:color w:val="0E7FA6"/>
-          <w:sz w:val="40"/>
-          <w:szCs w:val="40"/>
-        </w:rPr>
-        <w:t xml:space="preserve"> </w:t>
-      </w:r>
-      <w:r>
-        <w:rPr>
-          <w:rFonts w:ascii="Raleway Light" w:hAnsi="Raleway Light"/>
-          <w:b/>
-          <w:color w:val="0E7FA6"/>
-          <w:sz w:val="40"/>
-          <w:szCs w:val="40"/>
-        </w:rPr>
-        <w:t>Configuration of the R5560 signal router</w:t>
-      </w:r>
-    </w:p>
-    <w:p>
-      <w:pPr>
-        <w:rPr>
-          <w:lang w:val="en-US"/>
-        </w:rPr>
-      </w:pPr>
-      <w:r>
-        <w:rPr>
-          <w:lang w:val="en-US"/>
-        </w:rPr>
-        <w:t>The R5560 can be configured to route the LEMO and SYNC wires in several ways. The web interface or the display can be used to configure the router</w:t>
-      </w:r>
-    </w:p>
-    <w:p>
-      <w:pPr>
-        <w:rPr>
-          <w:lang w:val="en-US"/>
-        </w:rPr>
-      </w:pPr>
-      <w:r>
-        <w:rPr>
-          <w:lang w:val="en-US"/>
-        </w:rPr>
-        <w:t xml:space="preserve">Connect the </w:t>
-      </w:r>
-      <w:proofErr w:type="spellStart"/>
-      <w:r>
-        <w:rPr>
-          <w:lang w:val="en-US"/>
-        </w:rPr>
-        <w:t>eternet</w:t>
-      </w:r>
-      <w:proofErr w:type="spellEnd"/>
-      <w:r>
-        <w:rPr>
-          <w:lang w:val="en-US"/>
-        </w:rPr>
-        <w:t xml:space="preserve"> cable to the base board and check on the display the IP </w:t>
-      </w:r>
-      <w:r>
-        <w:rPr>
-          <w:lang w:val="en-US"/>
-        </w:rPr>
-        <w:t>of the base board</w:t>
-      </w:r>
-    </w:p>
-    <w:p>
-      <w:pPr>
-        <w:rPr>
-          <w:lang w:val="en-US"/>
-        </w:rPr>
-      </w:pPr>
       <w:r>
         <w:rPr>
           <w:noProof/>
         </w:rPr>
         <w:drawing>
-          <wp:inline distT="0" distB="0" distL="0" distR="0" wp14:anchorId="63035C79" wp14:editId="5E619780">
-            <wp:extent cx="3152851" cy="1805929"/>
-            <wp:effectExtent l="0" t="0" r="0" b="4445"/>
-            <wp:docPr id="1" name="Immagine 1"/>
+          <wp:inline distT="0" distB="0" distL="0" distR="0" wp14:anchorId="2BF8B245" wp14:editId="6416BD5D">
+            <wp:extent cx="5552236" cy="2602143"/>
+            <wp:effectExtent l="0" t="0" r="0" b="8255"/>
+            <wp:docPr id="4" name="Immagine 4"/>
             <wp:cNvGraphicFramePr>
               <a:graphicFrameLocks xmlns:a="http://schemas.openxmlformats.org/drawingml/2006/main" noChangeAspect="1"/>
             </wp:cNvGraphicFramePr>
@@ -637,6 +525,157 @@
                   <pic:spPr>
                     <a:xfrm>
                       <a:off x="0" y="0"/>
+                      <a:ext cx="5560216" cy="2605883"/>
+                    </a:xfrm>
+                    <a:prstGeom prst="rect">
+                      <a:avLst/>
+                    </a:prstGeom>
+                  </pic:spPr>
+                </pic:pic>
+              </a:graphicData>
+            </a:graphic>
+          </wp:inline>
+        </w:drawing>
+      </w:r>
+    </w:p>
+    <w:p>
+      <w:pPr>
+        <w:jc w:val="center"/>
+        <w:rPr>
+          <w:lang w:val="en-US"/>
+        </w:rPr>
+      </w:pPr>
+    </w:p>
+    <w:p>
+      <w:pPr>
+        <w:jc w:val="both"/>
+        <w:rPr>
+          <w:lang w:val="en-US"/>
+        </w:rPr>
+      </w:pPr>
+    </w:p>
+    <w:p>
+      <w:pPr>
+        <w:rPr>
+          <w:rFonts w:ascii="Raleway Light" w:hAnsi="Raleway Light"/>
+          <w:b/>
+          <w:color w:val="0E7FA6"/>
+          <w:sz w:val="40"/>
+          <w:szCs w:val="40"/>
+        </w:rPr>
+      </w:pPr>
+      <w:r>
+        <w:rPr>
+          <w:rFonts w:ascii="Raleway Light" w:hAnsi="Raleway Light"/>
+          <w:b/>
+          <w:color w:val="0E7FA6"/>
+          <w:sz w:val="40"/>
+          <w:szCs w:val="40"/>
+        </w:rPr>
+        <w:lastRenderedPageBreak/>
+        <w:t>2</w:t>
+      </w:r>
+      <w:r>
+        <w:rPr>
+          <w:rFonts w:ascii="Raleway Light" w:hAnsi="Raleway Light"/>
+          <w:b/>
+          <w:color w:val="0E7FA6"/>
+          <w:sz w:val="40"/>
+          <w:szCs w:val="40"/>
+        </w:rPr>
+        <w:t xml:space="preserve"> </w:t>
+      </w:r>
+      <w:r>
+        <w:rPr>
+          <w:rFonts w:ascii="Raleway Light" w:hAnsi="Raleway Light"/>
+          <w:b/>
+          <w:color w:val="0E7FA6"/>
+          <w:sz w:val="40"/>
+          <w:szCs w:val="40"/>
+        </w:rPr>
+        <w:t>Configuration of the R5560 signal router</w:t>
+      </w:r>
+    </w:p>
+    <w:p>
+      <w:pPr>
+        <w:rPr>
+          <w:lang w:val="en-US"/>
+        </w:rPr>
+      </w:pPr>
+      <w:r>
+        <w:rPr>
+          <w:lang w:val="en-US"/>
+        </w:rPr>
+        <w:t>The R5560 can be configured to route the LEMO and SYNC wires in several ways. The web interface or the display can be used to configure the router</w:t>
+      </w:r>
+    </w:p>
+    <w:p>
+      <w:pPr>
+        <w:rPr>
+          <w:lang w:val="en-US"/>
+        </w:rPr>
+      </w:pPr>
+      <w:r>
+        <w:rPr>
+          <w:lang w:val="en-US"/>
+        </w:rPr>
+        <w:t xml:space="preserve">Connect the </w:t>
+      </w:r>
+      <w:proofErr w:type="spellStart"/>
+      <w:r>
+        <w:rPr>
+          <w:lang w:val="en-US"/>
+        </w:rPr>
+        <w:t>eternet</w:t>
+      </w:r>
+      <w:proofErr w:type="spellEnd"/>
+      <w:r>
+        <w:rPr>
+          <w:lang w:val="en-US"/>
+        </w:rPr>
+        <w:t xml:space="preserve"> cable to the base board and check on the display the IP </w:t>
+      </w:r>
+      <w:r>
+        <w:rPr>
+          <w:lang w:val="en-US"/>
+        </w:rPr>
+        <w:t>of the base board</w:t>
+      </w:r>
+    </w:p>
+    <w:p>
+      <w:pPr>
+        <w:rPr>
+          <w:lang w:val="en-US"/>
+        </w:rPr>
+      </w:pPr>
+      <w:r>
+        <w:rPr>
+          <w:noProof/>
+        </w:rPr>
+        <w:drawing>
+          <wp:inline distT="0" distB="0" distL="0" distR="0" wp14:anchorId="63035C79" wp14:editId="5E619780">
+            <wp:extent cx="3152851" cy="1805929"/>
+            <wp:effectExtent l="0" t="0" r="0" b="4445"/>
+            <wp:docPr id="1" name="Immagine 1"/>
+            <wp:cNvGraphicFramePr>
+              <a:graphicFrameLocks xmlns:a="http://schemas.openxmlformats.org/drawingml/2006/main" noChangeAspect="1"/>
+            </wp:cNvGraphicFramePr>
+            <a:graphic xmlns:a="http://schemas.openxmlformats.org/drawingml/2006/main">
+              <a:graphicData uri="http://schemas.openxmlformats.org/drawingml/2006/picture">
+                <pic:pic xmlns:pic="http://schemas.openxmlformats.org/drawingml/2006/picture">
+                  <pic:nvPicPr>
+                    <pic:cNvPr id="1" name=""/>
+                    <pic:cNvPicPr/>
+                  </pic:nvPicPr>
+                  <pic:blipFill>
+                    <a:blip r:embed="rId12"/>
+                    <a:stretch>
+                      <a:fillRect/>
+                    </a:stretch>
+                  </pic:blipFill>
+                  <pic:spPr>
+                    <a:xfrm>
+                      <a:off x="0" y="0"/>
                       <a:ext cx="3164170" cy="1812412"/>
                     </a:xfrm>
                     <a:prstGeom prst="rect">
@@ -689,7 +728,7 @@
                     <pic:cNvPicPr/>
                   </pic:nvPicPr>
                   <pic:blipFill>
-                    <a:blip r:embed="rId12"/>
+                    <a:blip r:embed="rId13"/>
                     <a:stretch>
                       <a:fillRect/>
                     </a:stretch>
@@ -751,92 +790,6 @@
             <wp:extent cx="6120130" cy="2630805"/>
             <wp:effectExtent l="0" t="0" r="0" b="0"/>
             <wp:docPr id="6" name="Immagine 6"/>
-            <wp:cNvGraphicFramePr>
-              <a:graphicFrameLocks xmlns:a="http://schemas.openxmlformats.org/drawingml/2006/main" noChangeAspect="1"/>
-            </wp:cNvGraphicFramePr>
-            <a:graphic xmlns:a="http://schemas.openxmlformats.org/drawingml/2006/main">
-              <a:graphicData uri="http://schemas.openxmlformats.org/drawingml/2006/picture">
-                <pic:pic xmlns:pic="http://schemas.openxmlformats.org/drawingml/2006/picture">
-                  <pic:nvPicPr>
-                    <pic:cNvPr id="1" name=""/>
-                    <pic:cNvPicPr/>
-                  </pic:nvPicPr>
-                  <pic:blipFill>
-                    <a:blip r:embed="rId13"/>
-                    <a:stretch>
-                      <a:fillRect/>
-                    </a:stretch>
-                  </pic:blipFill>
-                  <pic:spPr>
-                    <a:xfrm>
-                      <a:off x="0" y="0"/>
-                      <a:ext cx="6120130" cy="2630805"/>
-                    </a:xfrm>
-                    <a:prstGeom prst="rect">
-                      <a:avLst/>
-                    </a:prstGeom>
-                  </pic:spPr>
-                </pic:pic>
-              </a:graphicData>
-            </a:graphic>
-          </wp:inline>
-        </w:drawing>
-      </w:r>
-    </w:p>
-    <w:p>
-      <w:pPr>
-        <w:rPr>
-          <w:lang w:val="en-US"/>
-        </w:rPr>
-      </w:pPr>
-      <w:r>
-        <w:rPr>
-          <w:lang w:val="en-US"/>
-        </w:rPr>
-        <w:t>It is eventually possible to replace the clock source from internal to LEMO 0 if the system should be used with an external clock</w:t>
-      </w:r>
-    </w:p>
-    <w:p>
-      <w:pPr>
-        <w:rPr>
-          <w:lang w:val="en-US"/>
-        </w:rPr>
-      </w:pPr>
-    </w:p>
-    <w:p>
-      <w:pPr>
-        <w:rPr>
-          <w:lang w:val="en-US"/>
-        </w:rPr>
-      </w:pPr>
-      <w:r>
-        <w:rPr>
-          <w:lang w:val="en-US"/>
-        </w:rPr>
-        <w:t xml:space="preserve">For the SLAVE boards </w:t>
-      </w:r>
-      <w:r>
-        <w:rPr>
-          <w:lang w:val="en-US"/>
-        </w:rPr>
-        <w:t>configure the router as following</w:t>
-      </w:r>
-    </w:p>
-    <w:p>
-      <w:pPr>
-        <w:rPr>
-          <w:lang w:val="en-US"/>
-        </w:rPr>
-      </w:pPr>
-      <w:r>
-        <w:rPr>
-          <w:noProof/>
-        </w:rPr>
-        <w:drawing>
-          <wp:inline distT="0" distB="0" distL="0" distR="0" wp14:anchorId="027FCFA5" wp14:editId="5132557D">
-            <wp:extent cx="6120130" cy="2635250"/>
-            <wp:effectExtent l="0" t="0" r="0" b="0"/>
-            <wp:docPr id="7" name="Immagine 7"/>
             <wp:cNvGraphicFramePr>
               <a:graphicFrameLocks xmlns:a="http://schemas.openxmlformats.org/drawingml/2006/main" noChangeAspect="1"/>
             </wp:cNvGraphicFramePr>
@@ -856,7 +809,7 @@
                   <pic:spPr>
                     <a:xfrm>
                       <a:off x="0" y="0"/>
-                      <a:ext cx="6120130" cy="2635250"/>
+                      <a:ext cx="6120130" cy="2630805"/>
                     </a:xfrm>
                     <a:prstGeom prst="rect">
                       <a:avLst/>
@@ -879,177 +832,44 @@
         <w:rPr>
           <w:lang w:val="en-US"/>
         </w:rPr>
-        <w:t xml:space="preserve">For both master and slave DAQ Sync 2 is not used. We connected to </w:t>
-      </w:r>
-      <w:proofErr w:type="spellStart"/>
-      <w:r>
-        <w:rPr>
-          <w:lang w:val="en-US"/>
-        </w:rPr>
-        <w:t>Lemo</w:t>
-      </w:r>
-      <w:proofErr w:type="spellEnd"/>
-      <w:r>
-        <w:rPr>
-          <w:lang w:val="en-US"/>
-        </w:rPr>
-        <w:t xml:space="preserve"> 2. Can be used as flag or Veto signal. </w:t>
-      </w:r>
-      <w:proofErr w:type="spellStart"/>
-      <w:r>
-        <w:rPr>
-          <w:lang w:val="en-US"/>
-        </w:rPr>
-        <w:t>Lemo</w:t>
-      </w:r>
-      <w:proofErr w:type="spellEnd"/>
-      <w:r>
-        <w:rPr>
-          <w:lang w:val="en-US"/>
-        </w:rPr>
-        <w:t xml:space="preserve"> out are not used as well they are connected to the sync signals as monitor for both master and slave.</w:t>
-      </w:r>
-    </w:p>
-    <w:p>
-      <w:pPr>
-        <w:rPr>
-          <w:lang w:val="en-US"/>
-        </w:rPr>
-      </w:pPr>
-      <w:r>
-        <w:rPr>
-          <w:lang w:val="en-US"/>
-        </w:rPr>
-        <w:t>With this configuration the routing for both master and slave of diagrams in section one is achieved</w:t>
-      </w:r>
-    </w:p>
-    <w:p>
-      <w:pPr>
-        <w:rPr>
-          <w:lang w:val="en-US"/>
-        </w:rPr>
-      </w:pPr>
-    </w:p>
-    <w:p>
-      <w:pPr>
-        <w:rPr>
-          <w:rFonts w:ascii="Raleway Light" w:hAnsi="Raleway Light"/>
-          <w:b/>
-          <w:color w:val="0E7FA6"/>
-          <w:sz w:val="40"/>
-          <w:szCs w:val="40"/>
-        </w:rPr>
-      </w:pPr>
-      <w:r>
-        <w:rPr>
-          <w:rFonts w:ascii="Raleway Light" w:hAnsi="Raleway Light"/>
-          <w:b/>
-          <w:color w:val="0E7FA6"/>
-          <w:sz w:val="40"/>
-          <w:szCs w:val="40"/>
-        </w:rPr>
-        <w:t>3</w:t>
-      </w:r>
-      <w:r>
-        <w:rPr>
-          <w:rFonts w:ascii="Raleway Light" w:hAnsi="Raleway Light"/>
-          <w:b/>
-          <w:color w:val="0E7FA6"/>
-          <w:sz w:val="40"/>
-          <w:szCs w:val="40"/>
-        </w:rPr>
-        <w:t xml:space="preserve"> </w:t>
-      </w:r>
-      <w:r>
-        <w:rPr>
-          <w:rFonts w:ascii="Raleway Light" w:hAnsi="Raleway Light"/>
-          <w:b/>
-          <w:color w:val="0E7FA6"/>
-          <w:sz w:val="40"/>
-          <w:szCs w:val="40"/>
-        </w:rPr>
-        <w:t>Firmware implementation</w:t>
-      </w:r>
-    </w:p>
-    <w:p>
-      <w:pPr>
-        <w:rPr>
-          <w:lang w:val="en-US"/>
-        </w:rPr>
-      </w:pPr>
-      <w:r>
-        <w:rPr>
-          <w:lang w:val="en-US"/>
-        </w:rPr>
-        <w:lastRenderedPageBreak/>
-        <w:t xml:space="preserve">In principle, the concept illustrated in this document can be applied to any firmware. The idea behind this synchronization is that a common trigger is provided externally from a scintillator or from a </w:t>
-      </w:r>
-      <w:r>
-        <w:rPr>
-          <w:lang w:val="en-US"/>
-        </w:rPr>
-        <w:t xml:space="preserve">synchronous </w:t>
-      </w:r>
-      <w:r>
-        <w:rPr>
-          <w:lang w:val="en-US"/>
-        </w:rPr>
-        <w:t>signal from a machine like a laser trigger, a synchrotron kicker signal.</w:t>
-      </w:r>
-    </w:p>
-    <w:p>
-      <w:pPr>
-        <w:rPr>
-          <w:lang w:val="en-US"/>
-        </w:rPr>
-      </w:pPr>
-      <w:r>
-        <w:rPr>
-          <w:lang w:val="en-US"/>
-        </w:rPr>
-        <w:t xml:space="preserve">The software “Sync REG 1” is a gate and prevent that the trigger can start the acquisition </w:t>
-      </w:r>
-      <w:r>
-        <w:rPr>
-          <w:lang w:val="en-US"/>
-        </w:rPr>
-        <w:t>when not all the acquisition board are configured.</w:t>
-      </w:r>
-    </w:p>
-    <w:p>
-      <w:pPr>
+        <w:t>It is eventually possible to replace the clock source from internal to LEMO 0 if the system should be used with an external clock</w:t>
+      </w:r>
+    </w:p>
+    <w:p>
+      <w:pPr>
+        <w:rPr>
+          <w:lang w:val="en-US"/>
+        </w:rPr>
+      </w:pPr>
+    </w:p>
+    <w:p>
+      <w:pPr>
+        <w:rPr>
+          <w:lang w:val="en-US"/>
+        </w:rPr>
+      </w:pPr>
+      <w:r>
+        <w:rPr>
+          <w:lang w:val="en-US"/>
+        </w:rPr>
+        <w:t>For the SLAVE boards configure the router as following</w:t>
+      </w:r>
+    </w:p>
+    <w:p>
+      <w:pPr>
+        <w:rPr>
+          <w:lang w:val="en-US"/>
+        </w:rPr>
+      </w:pPr>
+      <w:r>
         <w:rPr>
           <w:noProof/>
         </w:rPr>
-      </w:pPr>
-      <w:r>
-        <w:rPr>
-          <w:lang w:val="en-US"/>
-        </w:rPr>
-        <w:t>The idea is to use the Sync REG 1 of the master as a Mutex. The software will do the following operations in order</w:t>
-      </w:r>
-      <w:r>
-        <w:rPr>
-          <w:noProof/>
-        </w:rPr>
-        <w:t xml:space="preserve"> </w:t>
-      </w:r>
-    </w:p>
-    <w:p>
-      <w:pPr>
-        <w:rPr>
-          <w:noProof/>
-        </w:rPr>
-      </w:pPr>
-      <w:r>
-        <w:rPr>
-          <w:noProof/>
-        </w:rPr>
         <w:drawing>
-          <wp:inline distT="0" distB="0" distL="0" distR="0" wp14:anchorId="3C7F792E" wp14:editId="51EE58E4">
-            <wp:extent cx="2428646" cy="2536874"/>
+          <wp:inline distT="0" distB="0" distL="0" distR="0" wp14:anchorId="027FCFA5" wp14:editId="5132557D">
+            <wp:extent cx="6120130" cy="2635250"/>
             <wp:effectExtent l="0" t="0" r="0" b="0"/>
-            <wp:docPr id="13" name="Immagine 13"/>
+            <wp:docPr id="7" name="Immagine 7"/>
             <wp:cNvGraphicFramePr>
               <a:graphicFrameLocks xmlns:a="http://schemas.openxmlformats.org/drawingml/2006/main" noChangeAspect="1"/>
             </wp:cNvGraphicFramePr>
@@ -1069,7 +889,7 @@
                   <pic:spPr>
                     <a:xfrm>
                       <a:off x="0" y="0"/>
-                      <a:ext cx="2436692" cy="2545279"/>
+                      <a:ext cx="6120130" cy="2635250"/>
                     </a:xfrm>
                     <a:prstGeom prst="rect">
                       <a:avLst/>
@@ -1085,120 +905,172 @@
     <w:p>
       <w:pPr>
         <w:rPr>
+          <w:lang w:val="en-US"/>
+        </w:rPr>
+      </w:pPr>
+      <w:r>
+        <w:rPr>
+          <w:lang w:val="en-US"/>
+        </w:rPr>
+        <w:t xml:space="preserve">For both master and slave DAQ Sync 2 is not used. We connected to </w:t>
+      </w:r>
+      <w:proofErr w:type="spellStart"/>
+      <w:r>
+        <w:rPr>
+          <w:lang w:val="en-US"/>
+        </w:rPr>
+        <w:t>Lemo</w:t>
+      </w:r>
+      <w:proofErr w:type="spellEnd"/>
+      <w:r>
+        <w:rPr>
+          <w:lang w:val="en-US"/>
+        </w:rPr>
+        <w:t xml:space="preserve"> 2. Can be used as flag or Veto signal. </w:t>
+      </w:r>
+      <w:proofErr w:type="spellStart"/>
+      <w:r>
+        <w:rPr>
+          <w:lang w:val="en-US"/>
+        </w:rPr>
+        <w:t>Lemo</w:t>
+      </w:r>
+      <w:proofErr w:type="spellEnd"/>
+      <w:r>
+        <w:rPr>
+          <w:lang w:val="en-US"/>
+        </w:rPr>
+        <w:t xml:space="preserve"> out are not used as well they are connected to the sync signals as monitor for both master and slave.</w:t>
+      </w:r>
+    </w:p>
+    <w:p>
+      <w:pPr>
+        <w:rPr>
+          <w:lang w:val="en-US"/>
+        </w:rPr>
+      </w:pPr>
+      <w:r>
+        <w:rPr>
+          <w:lang w:val="en-US"/>
+        </w:rPr>
+        <w:t>With this configuration the routing for both master and slave of diagrams in section one is achieved</w:t>
+      </w:r>
+    </w:p>
+    <w:p>
+      <w:pPr>
+        <w:rPr>
+          <w:lang w:val="en-US"/>
+        </w:rPr>
+      </w:pPr>
+    </w:p>
+    <w:p>
+      <w:pPr>
+        <w:rPr>
+          <w:rFonts w:ascii="Raleway Light" w:hAnsi="Raleway Light"/>
+          <w:b/>
+          <w:color w:val="0E7FA6"/>
+          <w:sz w:val="40"/>
+          <w:szCs w:val="40"/>
+        </w:rPr>
+      </w:pPr>
+      <w:r>
+        <w:rPr>
+          <w:rFonts w:ascii="Raleway Light" w:hAnsi="Raleway Light"/>
+          <w:b/>
+          <w:color w:val="0E7FA6"/>
+          <w:sz w:val="40"/>
+          <w:szCs w:val="40"/>
+        </w:rPr>
+        <w:t>3</w:t>
+      </w:r>
+      <w:r>
+        <w:rPr>
+          <w:rFonts w:ascii="Raleway Light" w:hAnsi="Raleway Light"/>
+          <w:b/>
+          <w:color w:val="0E7FA6"/>
+          <w:sz w:val="40"/>
+          <w:szCs w:val="40"/>
+        </w:rPr>
+        <w:t xml:space="preserve"> </w:t>
+      </w:r>
+      <w:r>
+        <w:rPr>
+          <w:rFonts w:ascii="Raleway Light" w:hAnsi="Raleway Light"/>
+          <w:b/>
+          <w:color w:val="0E7FA6"/>
+          <w:sz w:val="40"/>
+          <w:szCs w:val="40"/>
+        </w:rPr>
+        <w:t>Firmware implementation</w:t>
+      </w:r>
+    </w:p>
+    <w:p>
+      <w:pPr>
+        <w:rPr>
+          <w:lang w:val="en-US"/>
+        </w:rPr>
+      </w:pPr>
+      <w:r>
+        <w:rPr>
+          <w:lang w:val="en-US"/>
+        </w:rPr>
+        <w:lastRenderedPageBreak/>
+        <w:t>In principle, the concept illustrated in this document can be applied to any firmware. The idea behind this synchronization is that a common trigger is provided externally from a scintillator or from a synchronous signal from a machine like a laser trigger, a synchrotron kicker signal.</w:t>
+      </w:r>
+    </w:p>
+    <w:p>
+      <w:pPr>
+        <w:rPr>
+          <w:lang w:val="en-US"/>
+        </w:rPr>
+      </w:pPr>
+      <w:r>
+        <w:rPr>
+          <w:lang w:val="en-US"/>
+        </w:rPr>
+        <w:t xml:space="preserve">The software “Sync REG 1” is a gate and prevent that the trigger can start the acquisition </w:t>
+      </w:r>
+      <w:r>
+        <w:rPr>
+          <w:lang w:val="en-US"/>
+        </w:rPr>
+        <w:t>when not all the acquisition board are configured.</w:t>
+      </w:r>
+    </w:p>
+    <w:p>
+      <w:pPr>
+        <w:rPr>
           <w:noProof/>
         </w:rPr>
       </w:pPr>
       <w:r>
         <w:rPr>
+          <w:lang w:val="en-US"/>
+        </w:rPr>
+        <w:t>The idea is to use the Sync REG 1 of the master as a Mutex. The software will do the following operations in order</w:t>
+      </w:r>
+      <w:r>
+        <w:rPr>
           <w:noProof/>
         </w:rPr>
-        <w:t xml:space="preserve">The firmware </w:t>
-      </w:r>
-      <w:r>
+        <w:t xml:space="preserve"> </w:t>
+      </w:r>
+    </w:p>
+    <w:p>
+      <w:pPr>
         <w:rPr>
           <w:noProof/>
         </w:rPr>
-        <w:t xml:space="preserve">should take care to avoid the trigger to start the acqusition whenever the mutex is locked. The software mutex in first istance works on the 4 DAQ inside the same module; the R5560 works per DAQ. It means that the SDK configure one DAQ at once indeed the 4 DAQ will receive the </w:t>
-      </w:r>
+      </w:pPr>
       <w:r>
         <w:rPr>
           <w:noProof/>
         </w:rPr>
-        <w:t>enable</w:t>
-      </w:r>
-      <w:r>
-        <w:rPr>
-          <w:noProof/>
-        </w:rPr>
-        <w:t xml:space="preserve"> acquisition with a time difference due to the configruation software execution and ethernet delays as well as they are in separate instruments. Even inside the same DAQ, if multiple block perform acquisition, they will be configured with a small delay each one. A mechanism that prevent the acquisition to be triggered until </w:t>
-      </w:r>
-      <w:r>
-        <w:rPr>
-          <w:noProof/>
-        </w:rPr>
-        <w:t>all elements are fully configured must be always implemented. The MUTEX</w:t>
-      </w:r>
-      <w:r>
-        <w:rPr>
-          <w:noProof/>
-        </w:rPr>
-        <w:t xml:space="preserve">  is propagated also to the slav</w:t>
-      </w:r>
-      <w:r>
-        <w:rPr>
-          <w:noProof/>
-        </w:rPr>
-        <w:t>e because the router in the master will forwared on Sync-Out 2 the Sync Reg 1 and the slave router forward the Sync-In 2 to the DAQ Sync-In 1 those are for both MASTER and SLAVE the acquisition VETO input.</w:t>
-      </w:r>
-    </w:p>
-    <w:p>
-      <w:pPr>
-        <w:rPr>
-          <w:noProof/>
-        </w:rPr>
-      </w:pPr>
-      <w:r>
-        <w:rPr>
-          <w:noProof/>
-        </w:rPr>
-        <w:t>In this application note we use the oscilloscope dual as waveform digitizer. We use the dual version of the oscilloscope in order to maximizer the acquisition length (up to 16384 samples for A version of the R5560)</w:t>
-      </w:r>
-    </w:p>
-    <w:p>
-      <w:pPr>
-        <w:rPr>
-          <w:noProof/>
-        </w:rPr>
-      </w:pPr>
-      <w:r>
-        <w:rPr>
-          <w:noProof/>
-        </w:rPr>
-        <w:t>As you can see in the diagram below the START of acquisition of the oscilloscope</w:t>
-      </w:r>
-      <w:r>
-        <w:rPr>
-          <w:noProof/>
-        </w:rPr>
-        <w:t xml:space="preserve"> (the trigger signal for the oscilloscope) comes from the SYNC_0 input of the DAQ, that is connected in the master to the LEMO 1 while on the slave on the Sync-IN-1 (the master forward the LEMO 1 to the Sync-IN-1 of the slaves).</w:t>
-      </w:r>
-      <w:r>
-        <w:rPr>
-          <w:noProof/>
-        </w:rPr>
-        <w:br/>
-        <w:t xml:space="preserve">At the same time the SYNC_1 of the DAQ is used as a </w:t>
-      </w:r>
-      <w:r>
-        <w:rPr>
-          <w:noProof/>
-        </w:rPr>
-        <w:t>gate</w:t>
-      </w:r>
-      <w:r>
-        <w:rPr>
-          <w:noProof/>
-        </w:rPr>
-        <w:t xml:space="preserve"> for the trigger.</w:t>
-      </w:r>
-    </w:p>
-    <w:p>
-      <w:pPr>
-        <w:jc w:val="center"/>
-        <w:rPr>
-          <w:lang w:val="en-US"/>
-        </w:rPr>
-      </w:pPr>
-      <w:r>
-        <w:rPr>
-          <w:noProof/>
-        </w:rPr>
-        <w:lastRenderedPageBreak/>
         <w:drawing>
-          <wp:inline distT="0" distB="0" distL="0" distR="0" wp14:anchorId="42FF44BF" wp14:editId="1A05E25F">
-            <wp:extent cx="3899001" cy="5407548"/>
-            <wp:effectExtent l="0" t="0" r="6350" b="3175"/>
-            <wp:docPr id="8" name="Immagine 8"/>
+          <wp:inline distT="0" distB="0" distL="0" distR="0" wp14:anchorId="3C7F792E" wp14:editId="51EE58E4">
+            <wp:extent cx="2428646" cy="2536874"/>
+            <wp:effectExtent l="0" t="0" r="0" b="0"/>
+            <wp:docPr id="13" name="Immagine 13"/>
             <wp:cNvGraphicFramePr>
               <a:graphicFrameLocks xmlns:a="http://schemas.openxmlformats.org/drawingml/2006/main" noChangeAspect="1"/>
             </wp:cNvGraphicFramePr>
@@ -1218,7 +1090,7 @@
                   <pic:spPr>
                     <a:xfrm>
                       <a:off x="0" y="0"/>
-                      <a:ext cx="3905166" cy="5416099"/>
+                      <a:ext cx="2436692" cy="2545279"/>
                     </a:xfrm>
                     <a:prstGeom prst="rect">
                       <a:avLst/>
@@ -1234,531 +1106,120 @@
     <w:p>
       <w:pPr>
         <w:rPr>
-          <w:rFonts w:ascii="Raleway Light" w:hAnsi="Raleway Light"/>
-          <w:b/>
-          <w:color w:val="0E7FA6"/>
-          <w:sz w:val="40"/>
-          <w:szCs w:val="40"/>
-        </w:rPr>
-      </w:pPr>
-      <w:r>
-        <w:rPr>
-          <w:rFonts w:ascii="Raleway Light" w:hAnsi="Raleway Light"/>
-          <w:b/>
-          <w:color w:val="0E7FA6"/>
-          <w:sz w:val="40"/>
-          <w:szCs w:val="40"/>
-        </w:rPr>
-        <w:t>4</w:t>
-      </w:r>
-      <w:r>
-        <w:rPr>
-          <w:rFonts w:ascii="Raleway Light" w:hAnsi="Raleway Light"/>
-          <w:b/>
-          <w:color w:val="0E7FA6"/>
-          <w:sz w:val="40"/>
-          <w:szCs w:val="40"/>
-        </w:rPr>
-        <w:t xml:space="preserve"> </w:t>
-      </w:r>
-      <w:r>
-        <w:rPr>
-          <w:rFonts w:ascii="Raleway Light" w:hAnsi="Raleway Light"/>
-          <w:b/>
-          <w:color w:val="0E7FA6"/>
-          <w:sz w:val="40"/>
-          <w:szCs w:val="40"/>
-        </w:rPr>
-        <w:t>Control Sync Registers</w:t>
-      </w:r>
-    </w:p>
-    <w:p>
-      <w:pPr>
-        <w:rPr>
-          <w:lang w:val="en-US"/>
-        </w:rPr>
-      </w:pPr>
-      <w:r>
-        <w:rPr>
-          <w:lang w:val="en-US"/>
-        </w:rPr>
-        <w:t xml:space="preserve">Sync REG can be controlled by ANY DAQ of the master device or from the base. </w:t>
-      </w:r>
-      <w:proofErr w:type="gramStart"/>
-      <w:r>
-        <w:rPr>
-          <w:lang w:val="en-US"/>
-        </w:rPr>
-        <w:t>At the moment</w:t>
-      </w:r>
-      <w:proofErr w:type="gramEnd"/>
-      <w:r>
-        <w:rPr>
-          <w:lang w:val="en-US"/>
-        </w:rPr>
-        <w:t xml:space="preserve"> the base can be controlled only by HTTP </w:t>
-      </w:r>
-      <w:proofErr w:type="spellStart"/>
-      <w:r>
-        <w:rPr>
-          <w:lang w:val="en-US"/>
-        </w:rPr>
-        <w:t>api</w:t>
-      </w:r>
-      <w:proofErr w:type="spellEnd"/>
-      <w:r>
-        <w:rPr>
-          <w:lang w:val="en-US"/>
-        </w:rPr>
-        <w:t xml:space="preserve">. </w:t>
-      </w:r>
-    </w:p>
-    <w:p>
-      <w:pPr>
-        <w:rPr>
-          <w:lang w:val="en-US"/>
-        </w:rPr>
-      </w:pPr>
-      <w:r>
-        <w:rPr>
-          <w:lang w:val="en-US"/>
-        </w:rPr>
-        <w:t>In this document we will consider only the control of the sync registers using the SDK via the DAQ 0.</w:t>
-      </w:r>
-    </w:p>
-    <w:p>
-      <w:pPr>
-        <w:rPr>
-          <w:lang w:val="en-US"/>
-        </w:rPr>
-      </w:pPr>
-      <w:r>
-        <w:rPr>
-          <w:lang w:val="en-US"/>
-        </w:rPr>
-        <w:t>The command to set the register is the following</w:t>
-      </w:r>
-    </w:p>
-    <w:p>
-      <w:pPr>
-        <w:rPr>
-          <w:lang w:val="en-US"/>
-        </w:rPr>
-      </w:pPr>
-      <w:proofErr w:type="spellStart"/>
-      <w:proofErr w:type="gramStart"/>
-      <w:r>
-        <w:rPr>
-          <w:rFonts w:ascii="Consolas" w:hAnsi="Consolas" w:cs="Consolas"/>
-          <w:color w:val="000000"/>
-          <w:sz w:val="19"/>
-          <w:szCs w:val="19"/>
-          <w:lang w:val="it-IT"/>
-        </w:rPr>
-        <w:t>SetSyncRegister</w:t>
-      </w:r>
-      <w:proofErr w:type="spellEnd"/>
-      <w:r>
-        <w:rPr>
-          <w:rFonts w:ascii="Consolas" w:hAnsi="Consolas" w:cs="Consolas"/>
-          <w:color w:val="FF1493"/>
-          <w:sz w:val="19"/>
-          <w:szCs w:val="19"/>
-          <w:lang w:val="it-IT"/>
-        </w:rPr>
-        <w:t>(</w:t>
-      </w:r>
-      <w:proofErr w:type="gramEnd"/>
-      <w:r>
-        <w:rPr>
-          <w:rFonts w:ascii="Consolas" w:hAnsi="Consolas" w:cs="Consolas"/>
-          <w:color w:val="000000"/>
-          <w:sz w:val="19"/>
-          <w:szCs w:val="19"/>
-          <w:lang w:val="it-IT"/>
-        </w:rPr>
-        <w:t>id</w:t>
-      </w:r>
-      <w:r>
-        <w:rPr>
-          <w:rFonts w:ascii="Consolas" w:hAnsi="Consolas" w:cs="Consolas"/>
-          <w:color w:val="000000"/>
-          <w:sz w:val="19"/>
-          <w:szCs w:val="19"/>
-          <w:lang w:val="it-IT"/>
-        </w:rPr>
-        <w:t xml:space="preserve">, </w:t>
-      </w:r>
-      <w:proofErr w:type="spellStart"/>
-      <w:r>
-        <w:rPr>
-          <w:rFonts w:ascii="Consolas" w:hAnsi="Consolas" w:cs="Consolas"/>
-          <w:color w:val="000000"/>
-          <w:sz w:val="19"/>
-          <w:szCs w:val="19"/>
-          <w:lang w:val="it-IT"/>
-        </w:rPr>
-        <w:t>value</w:t>
-      </w:r>
-      <w:proofErr w:type="spellEnd"/>
-      <w:r>
-        <w:rPr>
-          <w:rFonts w:ascii="Consolas" w:hAnsi="Consolas" w:cs="Consolas"/>
-          <w:color w:val="000000"/>
-          <w:sz w:val="19"/>
-          <w:szCs w:val="19"/>
-          <w:lang w:val="it-IT"/>
-        </w:rPr>
-        <w:t>, &amp;handle</w:t>
-      </w:r>
-      <w:r>
-        <w:rPr>
-          <w:rFonts w:ascii="Consolas" w:hAnsi="Consolas" w:cs="Consolas"/>
-          <w:color w:val="FF1493"/>
-          <w:sz w:val="19"/>
-          <w:szCs w:val="19"/>
-          <w:lang w:val="it-IT"/>
-        </w:rPr>
-        <w:t>)</w:t>
-      </w:r>
-      <w:r>
-        <w:rPr>
-          <w:rFonts w:ascii="Consolas" w:hAnsi="Consolas" w:cs="Consolas"/>
-          <w:color w:val="000000"/>
-          <w:sz w:val="19"/>
-          <w:szCs w:val="19"/>
-          <w:lang w:val="it-IT"/>
-        </w:rPr>
-        <w:t>;</w:t>
-      </w:r>
-    </w:p>
-    <w:p>
-      <w:pPr>
-        <w:rPr>
-          <w:lang w:val="en-US"/>
-        </w:rPr>
-      </w:pPr>
-      <w:proofErr w:type="spellStart"/>
-      <w:r>
-        <w:rPr>
-          <w:lang w:val="en-US"/>
-        </w:rPr>
-        <w:t>id</w:t>
-      </w:r>
-      <w:proofErr w:type="spellEnd"/>
-      <w:r>
-        <w:rPr>
-          <w:lang w:val="en-US"/>
-        </w:rPr>
-        <w:t xml:space="preserve"> is the register number. </w:t>
-      </w:r>
-      <w:proofErr w:type="gramStart"/>
-      <w:r>
-        <w:rPr>
-          <w:lang w:val="en-US"/>
-        </w:rPr>
-        <w:t>At the moment</w:t>
-      </w:r>
-      <w:proofErr w:type="gramEnd"/>
-      <w:r>
-        <w:rPr>
-          <w:lang w:val="en-US"/>
-        </w:rPr>
-        <w:t xml:space="preserve"> valid id are 0 and 1. We are using the REG ID 0</w:t>
-      </w:r>
-    </w:p>
-    <w:p>
-      <w:pPr>
-        <w:rPr>
-          <w:lang w:val="en-US"/>
-        </w:rPr>
-      </w:pPr>
-      <w:r>
-        <w:rPr>
-          <w:lang w:val="en-US"/>
-        </w:rPr>
-        <w:t xml:space="preserve">value is the value to be configured. The register </w:t>
-      </w:r>
-      <w:proofErr w:type="gramStart"/>
-      <w:r>
-        <w:rPr>
-          <w:lang w:val="en-US"/>
-        </w:rPr>
-        <w:t>are</w:t>
-      </w:r>
-      <w:proofErr w:type="gramEnd"/>
-      <w:r>
-        <w:rPr>
-          <w:lang w:val="en-US"/>
-        </w:rPr>
-        <w:t xml:space="preserve"> 1 bit register so value are 0 and 1. Because we use the register as a GATE acquisition can be triggered when value is 1</w:t>
-      </w:r>
-    </w:p>
-    <w:p>
-      <w:pPr>
-        <w:rPr>
-          <w:lang w:val="en-US"/>
-        </w:rPr>
-      </w:pPr>
-      <w:r>
-        <w:rPr>
-          <w:lang w:val="en-US"/>
-        </w:rPr>
-        <w:t xml:space="preserve">handle is the pointer to the handle to the DAQ 0 returned by the </w:t>
-      </w:r>
-      <w:proofErr w:type="spellStart"/>
-      <w:r>
-        <w:rPr>
-          <w:rFonts w:ascii="Consolas" w:hAnsi="Consolas" w:cs="Consolas"/>
-          <w:color w:val="000000"/>
-          <w:sz w:val="19"/>
-          <w:szCs w:val="19"/>
-          <w:lang w:val="it-IT"/>
-        </w:rPr>
-        <w:t>R_ConnectDevice</w:t>
-      </w:r>
-      <w:proofErr w:type="spellEnd"/>
-      <w:r>
-        <w:rPr>
-          <w:lang w:val="en-US"/>
-        </w:rPr>
-        <w:t xml:space="preserve"> function.</w:t>
-      </w:r>
-    </w:p>
-    <w:p>
-      <w:pPr>
-        <w:rPr>
-          <w:lang w:val="en-US"/>
-        </w:rPr>
-      </w:pPr>
-      <w:r>
-        <w:rPr>
-          <w:lang w:val="en-US"/>
-        </w:rPr>
-        <w:t xml:space="preserve">DAQ 0 will be indeed the master DAQ in the system. </w:t>
-      </w:r>
-    </w:p>
-    <w:p>
-      <w:pPr>
-        <w:rPr>
-          <w:rFonts w:ascii="Raleway Light" w:hAnsi="Raleway Light"/>
-          <w:b/>
-          <w:color w:val="0E7FA6"/>
-          <w:sz w:val="40"/>
-          <w:szCs w:val="40"/>
-        </w:rPr>
-      </w:pPr>
-      <w:r>
-        <w:rPr>
-          <w:rFonts w:ascii="Raleway Light" w:hAnsi="Raleway Light"/>
-          <w:b/>
-          <w:color w:val="0E7FA6"/>
-          <w:sz w:val="40"/>
-          <w:szCs w:val="40"/>
+          <w:noProof/>
+        </w:rPr>
+      </w:pPr>
+      <w:r>
+        <w:rPr>
+          <w:noProof/>
+        </w:rPr>
+        <w:t xml:space="preserve">The firmware </w:t>
+      </w:r>
+      <w:r>
+        <w:rPr>
+          <w:noProof/>
+        </w:rPr>
+        <w:t xml:space="preserve">should take care to avoid the trigger to start the acqusition whenever the mutex is locked. The software mutex in first istance works on the 4 DAQ inside the same module; the R5560 works per DAQ. It means that the SDK configure one DAQ at once indeed the 4 DAQ will receive the </w:t>
+      </w:r>
+      <w:r>
+        <w:rPr>
+          <w:noProof/>
+        </w:rPr>
+        <w:t>enable</w:t>
+      </w:r>
+      <w:r>
+        <w:rPr>
+          <w:noProof/>
+        </w:rPr>
+        <w:t xml:space="preserve"> acquisition with a time difference due to the configruation software execution and ethernet delays as well as they are in separate instruments. Even inside the same DAQ, if multiple block perform acquisition, they will be configured with a small delay each one. A mechanism that prevent the acquisition to be triggered until </w:t>
+      </w:r>
+      <w:r>
+        <w:rPr>
+          <w:noProof/>
+        </w:rPr>
+        <w:t>all elements are fully configured must be always implemented. The MUTEX</w:t>
+      </w:r>
+      <w:r>
+        <w:rPr>
+          <w:noProof/>
+        </w:rPr>
+        <w:t xml:space="preserve">  is propagated also to the slav</w:t>
+      </w:r>
+      <w:r>
+        <w:rPr>
+          <w:noProof/>
+        </w:rPr>
+        <w:t>e because the router in the master will forwared on Sync-Out 2 the Sync Reg 1 and the slave router forward the Sync-In 2 to the DAQ Sync-In 1 those are for both MASTER and SLAVE the acquisition VETO input.</w:t>
+      </w:r>
+    </w:p>
+    <w:p>
+      <w:pPr>
+        <w:rPr>
+          <w:noProof/>
+        </w:rPr>
+      </w:pPr>
+      <w:r>
+        <w:rPr>
+          <w:noProof/>
+        </w:rPr>
+        <w:t>In this application note we use the oscilloscope dual as waveform digitizer. We use the dual version of the oscilloscope in order to maximizer the acquisition length (up to 16384 samples for A version of the R5560)</w:t>
+      </w:r>
+    </w:p>
+    <w:p>
+      <w:pPr>
+        <w:rPr>
+          <w:noProof/>
+        </w:rPr>
+      </w:pPr>
+      <w:r>
+        <w:rPr>
+          <w:noProof/>
+        </w:rPr>
+        <w:t>As you can see in the diagram below the START of acquisition of the oscilloscope</w:t>
+      </w:r>
+      <w:r>
+        <w:rPr>
+          <w:noProof/>
+        </w:rPr>
+        <w:t xml:space="preserve"> (the trigger signal for the oscilloscope) comes from the SYNC_0 input of the DAQ, that is connected in the master to the LEMO 1 while on the slave on the Sync-IN-1 (the master forward the LEMO 1 to the Sync-IN-1 of the slaves).</w:t>
+      </w:r>
+      <w:r>
+        <w:rPr>
+          <w:noProof/>
+        </w:rPr>
+        <w:br/>
+        <w:t xml:space="preserve">At the same time the SYNC_1 of the DAQ is used as a </w:t>
+      </w:r>
+      <w:r>
+        <w:rPr>
+          <w:noProof/>
+        </w:rPr>
+        <w:t>gate</w:t>
+      </w:r>
+      <w:r>
+        <w:rPr>
+          <w:noProof/>
+        </w:rPr>
+        <w:t xml:space="preserve"> for the trigger.</w:t>
+      </w:r>
+    </w:p>
+    <w:p>
+      <w:pPr>
+        <w:jc w:val="center"/>
+        <w:rPr>
+          <w:lang w:val="en-US"/>
+        </w:rPr>
+      </w:pPr>
+      <w:r>
+        <w:rPr>
+          <w:noProof/>
         </w:rPr>
         <w:lastRenderedPageBreak/>
-        <w:t>5</w:t>
-      </w:r>
-      <w:r>
-        <w:rPr>
-          <w:rFonts w:ascii="Raleway Light" w:hAnsi="Raleway Light"/>
-          <w:b/>
-          <w:color w:val="0E7FA6"/>
-          <w:sz w:val="40"/>
-          <w:szCs w:val="40"/>
-        </w:rPr>
-        <w:t xml:space="preserve"> </w:t>
-      </w:r>
-      <w:r>
-        <w:rPr>
-          <w:rFonts w:ascii="Raleway Light" w:hAnsi="Raleway Light"/>
-          <w:b/>
-          <w:color w:val="0E7FA6"/>
-          <w:sz w:val="40"/>
-          <w:szCs w:val="40"/>
-        </w:rPr>
-        <w:t>Software</w:t>
-      </w:r>
-    </w:p>
-    <w:p>
-      <w:pPr>
-        <w:rPr>
-          <w:lang w:val="en-US"/>
-        </w:rPr>
-      </w:pPr>
-      <w:r>
-        <w:rPr>
-          <w:lang w:val="en-US"/>
-        </w:rPr>
-        <w:t xml:space="preserve">We need to design a software capable to manage multiple DAQ ad the same time. We suggest </w:t>
-      </w:r>
-      <w:proofErr w:type="gramStart"/>
-      <w:r>
-        <w:rPr>
-          <w:lang w:val="en-US"/>
-        </w:rPr>
-        <w:t>to create</w:t>
-      </w:r>
-      <w:proofErr w:type="gramEnd"/>
-      <w:r>
-        <w:rPr>
-          <w:lang w:val="en-US"/>
-        </w:rPr>
-        <w:t xml:space="preserve"> a </w:t>
-      </w:r>
-      <w:r>
-        <w:rPr>
-          <w:lang w:val="en-US"/>
-        </w:rPr>
-        <w:br/>
-        <w:t>C++ class implement the single digitizer.</w:t>
-      </w:r>
-    </w:p>
-    <w:p>
-      <w:pPr>
-        <w:rPr>
-          <w:lang w:val="en-US"/>
-        </w:rPr>
-      </w:pPr>
-      <w:r>
-        <w:rPr>
-          <w:lang w:val="en-US"/>
-        </w:rPr>
-        <w:t>Lock the mutex on the REG 1: set it to 0</w:t>
-      </w:r>
-    </w:p>
-    <w:p>
-      <w:pPr>
-        <w:rPr>
-          <w:lang w:val="en-US"/>
-        </w:rPr>
-      </w:pPr>
-      <w:r>
-        <w:rPr>
-          <w:lang w:val="en-US"/>
-        </w:rPr>
-        <w:t>Configure in sequence all the oscilloscope in the DAQ</w:t>
-      </w:r>
-    </w:p>
-    <w:p>
-      <w:pPr>
-        <w:rPr>
-          <w:lang w:val="en-US"/>
-        </w:rPr>
-      </w:pPr>
-      <w:r>
-        <w:rPr>
-          <w:lang w:val="en-US"/>
-        </w:rPr>
-        <w:t xml:space="preserve">Create than a thread for each DAQ that perform the readout </w:t>
-      </w:r>
-      <w:r>
-        <w:rPr>
-          <w:lang w:val="en-US"/>
-        </w:rPr>
-        <w:t xml:space="preserve">of the data and store on file. All thread will lock on the data available status check: no data will be available because the REG 1 is set to 0. </w:t>
-      </w:r>
-    </w:p>
-    <w:p>
-      <w:pPr>
-        <w:rPr>
-          <w:lang w:val="en-US"/>
-        </w:rPr>
-      </w:pPr>
-      <w:r>
-        <w:rPr>
-          <w:lang w:val="en-US"/>
-        </w:rPr>
-        <w:t>Unlock the mutex: set REG 1 to 1, all treads will start to get data and store on file.</w:t>
-      </w:r>
-    </w:p>
-    <w:p>
-      <w:pPr>
-        <w:rPr>
-          <w:lang w:val="en-US"/>
-        </w:rPr>
-      </w:pPr>
-      <w:r>
-        <w:rPr>
-          <w:lang w:val="en-US"/>
-        </w:rPr>
-        <w:t>Design the tread to make a single acquisition (do not put for inside the thread) otherwise you will lose the benefit of the mutex. If you loop inside the thread, it is possible that some thread will capture data that other threads will not acquire.</w:t>
-      </w:r>
-    </w:p>
-    <w:p>
-      <w:pPr>
-        <w:rPr>
-          <w:lang w:val="en-US"/>
-        </w:rPr>
-      </w:pPr>
-      <w:r>
-        <w:rPr>
-          <w:lang w:val="en-US"/>
-        </w:rPr>
-        <w:t>When the acquisition occurred, the thread will exit</w:t>
-      </w:r>
-      <w:r>
-        <w:rPr>
-          <w:lang w:val="en-US"/>
-        </w:rPr>
-        <w:t>.</w:t>
-      </w:r>
-    </w:p>
-    <w:p>
-      <w:pPr>
-        <w:rPr>
-          <w:lang w:val="en-US"/>
-        </w:rPr>
-      </w:pPr>
-      <w:r>
-        <w:rPr>
-          <w:lang w:val="en-US"/>
-        </w:rPr>
-        <w:t xml:space="preserve">The main process should join (wait thread exit) for all thread. Once all thread </w:t>
-      </w:r>
-      <w:proofErr w:type="gramStart"/>
-      <w:r>
-        <w:rPr>
-          <w:lang w:val="en-US"/>
-        </w:rPr>
-        <w:t>are</w:t>
-      </w:r>
-      <w:proofErr w:type="gramEnd"/>
-      <w:r>
-        <w:rPr>
-          <w:lang w:val="en-US"/>
-        </w:rPr>
-        <w:t xml:space="preserve"> exited, it means that all DAQ grabbed the same data. </w:t>
-      </w:r>
-    </w:p>
-    <w:p>
-      <w:pPr>
-        <w:rPr>
-          <w:lang w:val="en-US"/>
-        </w:rPr>
-      </w:pPr>
-      <w:r>
-        <w:rPr>
-          <w:lang w:val="en-US"/>
-        </w:rPr>
-        <w:t>Now it is possible to repeat the sequence to acquire the next wave</w:t>
-      </w:r>
-    </w:p>
-    <w:p>
-      <w:pPr>
-        <w:rPr>
-          <w:lang w:val="en-US"/>
-        </w:rPr>
-      </w:pPr>
-      <w:r>
-        <w:rPr>
-          <w:noProof/>
-        </w:rPr>
         <w:drawing>
-          <wp:inline distT="0" distB="0" distL="0" distR="0" wp14:anchorId="379F6694" wp14:editId="58086DEB">
-            <wp:extent cx="6120130" cy="3364865"/>
-            <wp:effectExtent l="0" t="0" r="0" b="6985"/>
-            <wp:docPr id="14" name="Immagine 14"/>
+          <wp:inline distT="0" distB="0" distL="0" distR="0" wp14:anchorId="42FF44BF" wp14:editId="1A05E25F">
+            <wp:extent cx="3899001" cy="5407548"/>
+            <wp:effectExtent l="0" t="0" r="6350" b="3175"/>
+            <wp:docPr id="8" name="Immagine 8"/>
             <wp:cNvGraphicFramePr>
               <a:graphicFrameLocks xmlns:a="http://schemas.openxmlformats.org/drawingml/2006/main" noChangeAspect="1"/>
             </wp:cNvGraphicFramePr>
@@ -1778,6 +1239,556 @@
                   <pic:spPr>
                     <a:xfrm>
                       <a:off x="0" y="0"/>
+                      <a:ext cx="3905166" cy="5416099"/>
+                    </a:xfrm>
+                    <a:prstGeom prst="rect">
+                      <a:avLst/>
+                    </a:prstGeom>
+                  </pic:spPr>
+                </pic:pic>
+              </a:graphicData>
+            </a:graphic>
+          </wp:inline>
+        </w:drawing>
+      </w:r>
+    </w:p>
+    <w:p>
+      <w:pPr>
+        <w:rPr>
+          <w:rFonts w:ascii="Raleway Light" w:hAnsi="Raleway Light"/>
+          <w:b/>
+          <w:color w:val="0E7FA6"/>
+          <w:sz w:val="40"/>
+          <w:szCs w:val="40"/>
+        </w:rPr>
+      </w:pPr>
+      <w:r>
+        <w:rPr>
+          <w:rFonts w:ascii="Raleway Light" w:hAnsi="Raleway Light"/>
+          <w:b/>
+          <w:color w:val="0E7FA6"/>
+          <w:sz w:val="40"/>
+          <w:szCs w:val="40"/>
+        </w:rPr>
+        <w:t>4</w:t>
+      </w:r>
+      <w:r>
+        <w:rPr>
+          <w:rFonts w:ascii="Raleway Light" w:hAnsi="Raleway Light"/>
+          <w:b/>
+          <w:color w:val="0E7FA6"/>
+          <w:sz w:val="40"/>
+          <w:szCs w:val="40"/>
+        </w:rPr>
+        <w:t xml:space="preserve"> </w:t>
+      </w:r>
+      <w:r>
+        <w:rPr>
+          <w:rFonts w:ascii="Raleway Light" w:hAnsi="Raleway Light"/>
+          <w:b/>
+          <w:color w:val="0E7FA6"/>
+          <w:sz w:val="40"/>
+          <w:szCs w:val="40"/>
+        </w:rPr>
+        <w:t>Control Sync Registers</w:t>
+      </w:r>
+    </w:p>
+    <w:p>
+      <w:pPr>
+        <w:rPr>
+          <w:lang w:val="en-US"/>
+        </w:rPr>
+      </w:pPr>
+      <w:r>
+        <w:rPr>
+          <w:lang w:val="en-US"/>
+        </w:rPr>
+        <w:t xml:space="preserve">Sync REG can be controlled by ANY DAQ of the master device or from the base. </w:t>
+      </w:r>
+      <w:proofErr w:type="gramStart"/>
+      <w:r>
+        <w:rPr>
+          <w:lang w:val="en-US"/>
+        </w:rPr>
+        <w:t>At the moment</w:t>
+      </w:r>
+      <w:proofErr w:type="gramEnd"/>
+      <w:r>
+        <w:rPr>
+          <w:lang w:val="en-US"/>
+        </w:rPr>
+        <w:t xml:space="preserve"> the base can be controlled only by HTTP </w:t>
+      </w:r>
+      <w:proofErr w:type="spellStart"/>
+      <w:r>
+        <w:rPr>
+          <w:lang w:val="en-US"/>
+        </w:rPr>
+        <w:t>api</w:t>
+      </w:r>
+      <w:proofErr w:type="spellEnd"/>
+      <w:r>
+        <w:rPr>
+          <w:lang w:val="en-US"/>
+        </w:rPr>
+        <w:t xml:space="preserve">. </w:t>
+      </w:r>
+    </w:p>
+    <w:p>
+      <w:pPr>
+        <w:rPr>
+          <w:lang w:val="en-US"/>
+        </w:rPr>
+      </w:pPr>
+      <w:r>
+        <w:rPr>
+          <w:lang w:val="en-US"/>
+        </w:rPr>
+        <w:t>In this document we will consider only the control of the sync registers using the SDK via the DAQ 0.</w:t>
+      </w:r>
+    </w:p>
+    <w:p>
+      <w:pPr>
+        <w:rPr>
+          <w:lang w:val="en-US"/>
+        </w:rPr>
+      </w:pPr>
+      <w:r>
+        <w:rPr>
+          <w:lang w:val="en-US"/>
+        </w:rPr>
+        <w:t>The command to set the register is the following</w:t>
+      </w:r>
+    </w:p>
+    <w:p>
+      <w:pPr>
+        <w:rPr>
+          <w:lang w:val="en-US"/>
+        </w:rPr>
+      </w:pPr>
+      <w:proofErr w:type="spellStart"/>
+      <w:proofErr w:type="gramStart"/>
+      <w:r>
+        <w:rPr>
+          <w:rFonts w:ascii="Consolas" w:hAnsi="Consolas" w:cs="Consolas"/>
+          <w:color w:val="000000"/>
+          <w:sz w:val="19"/>
+          <w:szCs w:val="19"/>
+          <w:lang w:val="it-IT"/>
+        </w:rPr>
+        <w:t>SetSyncRegister</w:t>
+      </w:r>
+      <w:proofErr w:type="spellEnd"/>
+      <w:r>
+        <w:rPr>
+          <w:rFonts w:ascii="Consolas" w:hAnsi="Consolas" w:cs="Consolas"/>
+          <w:color w:val="FF1493"/>
+          <w:sz w:val="19"/>
+          <w:szCs w:val="19"/>
+          <w:lang w:val="it-IT"/>
+        </w:rPr>
+        <w:t>(</w:t>
+      </w:r>
+      <w:proofErr w:type="gramEnd"/>
+      <w:r>
+        <w:rPr>
+          <w:rFonts w:ascii="Consolas" w:hAnsi="Consolas" w:cs="Consolas"/>
+          <w:color w:val="000000"/>
+          <w:sz w:val="19"/>
+          <w:szCs w:val="19"/>
+          <w:lang w:val="it-IT"/>
+        </w:rPr>
+        <w:t xml:space="preserve">id, </w:t>
+      </w:r>
+      <w:proofErr w:type="spellStart"/>
+      <w:r>
+        <w:rPr>
+          <w:rFonts w:ascii="Consolas" w:hAnsi="Consolas" w:cs="Consolas"/>
+          <w:color w:val="000000"/>
+          <w:sz w:val="19"/>
+          <w:szCs w:val="19"/>
+          <w:lang w:val="it-IT"/>
+        </w:rPr>
+        <w:t>value</w:t>
+      </w:r>
+      <w:proofErr w:type="spellEnd"/>
+      <w:r>
+        <w:rPr>
+          <w:rFonts w:ascii="Consolas" w:hAnsi="Consolas" w:cs="Consolas"/>
+          <w:color w:val="000000"/>
+          <w:sz w:val="19"/>
+          <w:szCs w:val="19"/>
+          <w:lang w:val="it-IT"/>
+        </w:rPr>
+        <w:t>, &amp;handle</w:t>
+      </w:r>
+      <w:r>
+        <w:rPr>
+          <w:rFonts w:ascii="Consolas" w:hAnsi="Consolas" w:cs="Consolas"/>
+          <w:color w:val="FF1493"/>
+          <w:sz w:val="19"/>
+          <w:szCs w:val="19"/>
+          <w:lang w:val="it-IT"/>
+        </w:rPr>
+        <w:t>)</w:t>
+      </w:r>
+      <w:r>
+        <w:rPr>
+          <w:rFonts w:ascii="Consolas" w:hAnsi="Consolas" w:cs="Consolas"/>
+          <w:color w:val="000000"/>
+          <w:sz w:val="19"/>
+          <w:szCs w:val="19"/>
+          <w:lang w:val="it-IT"/>
+        </w:rPr>
+        <w:t>;</w:t>
+      </w:r>
+    </w:p>
+    <w:p>
+      <w:pPr>
+        <w:rPr>
+          <w:lang w:val="en-US"/>
+        </w:rPr>
+      </w:pPr>
+      <w:proofErr w:type="spellStart"/>
+      <w:r>
+        <w:rPr>
+          <w:lang w:val="en-US"/>
+        </w:rPr>
+        <w:t>id</w:t>
+      </w:r>
+      <w:proofErr w:type="spellEnd"/>
+      <w:r>
+        <w:rPr>
+          <w:lang w:val="en-US"/>
+        </w:rPr>
+        <w:t xml:space="preserve"> is the register number. </w:t>
+      </w:r>
+      <w:proofErr w:type="gramStart"/>
+      <w:r>
+        <w:rPr>
+          <w:lang w:val="en-US"/>
+        </w:rPr>
+        <w:t>At the moment</w:t>
+      </w:r>
+      <w:proofErr w:type="gramEnd"/>
+      <w:r>
+        <w:rPr>
+          <w:lang w:val="en-US"/>
+        </w:rPr>
+        <w:t xml:space="preserve"> valid id are 0 and 1. We are using the REG ID 0</w:t>
+      </w:r>
+    </w:p>
+    <w:p>
+      <w:pPr>
+        <w:rPr>
+          <w:lang w:val="en-US"/>
+        </w:rPr>
+      </w:pPr>
+      <w:r>
+        <w:rPr>
+          <w:lang w:val="en-US"/>
+        </w:rPr>
+        <w:t xml:space="preserve">value is the value to be configured. The register </w:t>
+      </w:r>
+      <w:proofErr w:type="gramStart"/>
+      <w:r>
+        <w:rPr>
+          <w:lang w:val="en-US"/>
+        </w:rPr>
+        <w:t>are</w:t>
+      </w:r>
+      <w:proofErr w:type="gramEnd"/>
+      <w:r>
+        <w:rPr>
+          <w:lang w:val="en-US"/>
+        </w:rPr>
+        <w:t xml:space="preserve"> 1 bit register so value are 0 and 1. Because we use the register as a GATE acquisition can be triggered when value is 1</w:t>
+      </w:r>
+    </w:p>
+    <w:p>
+      <w:pPr>
+        <w:rPr>
+          <w:lang w:val="en-US"/>
+        </w:rPr>
+      </w:pPr>
+      <w:r>
+        <w:rPr>
+          <w:lang w:val="en-US"/>
+        </w:rPr>
+        <w:t xml:space="preserve">handle is the pointer to the handle to the DAQ 0 returned by the </w:t>
+      </w:r>
+      <w:proofErr w:type="spellStart"/>
+      <w:r>
+        <w:rPr>
+          <w:rFonts w:ascii="Consolas" w:hAnsi="Consolas" w:cs="Consolas"/>
+          <w:color w:val="000000"/>
+          <w:sz w:val="19"/>
+          <w:szCs w:val="19"/>
+          <w:lang w:val="it-IT"/>
+        </w:rPr>
+        <w:t>R_ConnectDevice</w:t>
+      </w:r>
+      <w:proofErr w:type="spellEnd"/>
+      <w:r>
+        <w:rPr>
+          <w:lang w:val="en-US"/>
+        </w:rPr>
+        <w:t xml:space="preserve"> function.</w:t>
+      </w:r>
+    </w:p>
+    <w:p>
+      <w:pPr>
+        <w:rPr>
+          <w:lang w:val="en-US"/>
+        </w:rPr>
+      </w:pPr>
+      <w:r>
+        <w:rPr>
+          <w:lang w:val="en-US"/>
+        </w:rPr>
+        <w:t xml:space="preserve">DAQ 0 will be indeed the master DAQ in the system. </w:t>
+      </w:r>
+    </w:p>
+    <w:p>
+      <w:pPr>
+        <w:rPr>
+          <w:rFonts w:ascii="Raleway Light" w:hAnsi="Raleway Light"/>
+          <w:b/>
+          <w:color w:val="0E7FA6"/>
+          <w:sz w:val="40"/>
+          <w:szCs w:val="40"/>
+        </w:rPr>
+      </w:pPr>
+      <w:r>
+        <w:rPr>
+          <w:rFonts w:ascii="Raleway Light" w:hAnsi="Raleway Light"/>
+          <w:b/>
+          <w:color w:val="0E7FA6"/>
+          <w:sz w:val="40"/>
+          <w:szCs w:val="40"/>
+        </w:rPr>
+        <w:lastRenderedPageBreak/>
+        <w:t>5</w:t>
+      </w:r>
+      <w:r>
+        <w:rPr>
+          <w:rFonts w:ascii="Raleway Light" w:hAnsi="Raleway Light"/>
+          <w:b/>
+          <w:color w:val="0E7FA6"/>
+          <w:sz w:val="40"/>
+          <w:szCs w:val="40"/>
+        </w:rPr>
+        <w:t xml:space="preserve"> </w:t>
+      </w:r>
+      <w:r>
+        <w:rPr>
+          <w:rFonts w:ascii="Raleway Light" w:hAnsi="Raleway Light"/>
+          <w:b/>
+          <w:color w:val="0E7FA6"/>
+          <w:sz w:val="40"/>
+          <w:szCs w:val="40"/>
+        </w:rPr>
+        <w:t>Software</w:t>
+      </w:r>
+    </w:p>
+    <w:p>
+      <w:pPr>
+        <w:rPr>
+          <w:lang w:val="en-US"/>
+        </w:rPr>
+      </w:pPr>
+      <w:r>
+        <w:rPr>
+          <w:lang w:val="en-US"/>
+        </w:rPr>
+        <w:t xml:space="preserve">We need to design a software capable to manage multiple DAQ ad the same time. We suggest </w:t>
+      </w:r>
+      <w:proofErr w:type="gramStart"/>
+      <w:r>
+        <w:rPr>
+          <w:lang w:val="en-US"/>
+        </w:rPr>
+        <w:t>to create</w:t>
+      </w:r>
+      <w:proofErr w:type="gramEnd"/>
+      <w:r>
+        <w:rPr>
+          <w:lang w:val="en-US"/>
+        </w:rPr>
+        <w:t xml:space="preserve"> a </w:t>
+      </w:r>
+      <w:r>
+        <w:rPr>
+          <w:lang w:val="en-US"/>
+        </w:rPr>
+        <w:br/>
+        <w:t>C++ class implement the single digitizer.</w:t>
+      </w:r>
+    </w:p>
+    <w:p>
+      <w:pPr>
+        <w:rPr>
+          <w:lang w:val="en-US"/>
+        </w:rPr>
+      </w:pPr>
+      <w:r>
+        <w:rPr>
+          <w:lang w:val="en-US"/>
+        </w:rPr>
+        <w:t>Lock the mutex on the REG 1: set it to 0</w:t>
+      </w:r>
+    </w:p>
+    <w:p>
+      <w:pPr>
+        <w:rPr>
+          <w:lang w:val="en-US"/>
+        </w:rPr>
+      </w:pPr>
+      <w:r>
+        <w:rPr>
+          <w:lang w:val="en-US"/>
+        </w:rPr>
+        <w:t>Configure in sequence all the oscilloscope in the DAQ</w:t>
+      </w:r>
+    </w:p>
+    <w:p>
+      <w:pPr>
+        <w:rPr>
+          <w:lang w:val="en-US"/>
+        </w:rPr>
+      </w:pPr>
+      <w:r>
+        <w:rPr>
+          <w:lang w:val="en-US"/>
+        </w:rPr>
+        <w:t xml:space="preserve">Create than a thread for each DAQ that perform the readout </w:t>
+      </w:r>
+      <w:r>
+        <w:rPr>
+          <w:lang w:val="en-US"/>
+        </w:rPr>
+        <w:t xml:space="preserve">of the data and store on file. All thread will lock on the data available status check: no data will be available because the REG 1 is set to 0. </w:t>
+      </w:r>
+    </w:p>
+    <w:p>
+      <w:pPr>
+        <w:rPr>
+          <w:lang w:val="en-US"/>
+        </w:rPr>
+      </w:pPr>
+      <w:r>
+        <w:rPr>
+          <w:lang w:val="en-US"/>
+        </w:rPr>
+        <w:t>Unlock the mutex: set REG 1 to 1, all treads will start to get data and store on file.</w:t>
+      </w:r>
+    </w:p>
+    <w:p>
+      <w:pPr>
+        <w:rPr>
+          <w:lang w:val="en-US"/>
+        </w:rPr>
+      </w:pPr>
+      <w:r>
+        <w:rPr>
+          <w:lang w:val="en-US"/>
+        </w:rPr>
+        <w:t>Design the tread to make a single acquisition (do not put for inside the thread) otherwise you will lose the benefit of the mutex. If you loop inside the thread, it is possible that some thread will capture data that other threads will not acquire.</w:t>
+      </w:r>
+    </w:p>
+    <w:p>
+      <w:pPr>
+        <w:rPr>
+          <w:lang w:val="en-US"/>
+        </w:rPr>
+      </w:pPr>
+      <w:r>
+        <w:rPr>
+          <w:lang w:val="en-US"/>
+        </w:rPr>
+        <w:t>When the acquisition occurred, the thread will exit</w:t>
+      </w:r>
+      <w:r>
+        <w:rPr>
+          <w:lang w:val="en-US"/>
+        </w:rPr>
+        <w:t>.</w:t>
+      </w:r>
+    </w:p>
+    <w:p>
+      <w:pPr>
+        <w:rPr>
+          <w:lang w:val="en-US"/>
+        </w:rPr>
+      </w:pPr>
+      <w:r>
+        <w:rPr>
+          <w:lang w:val="en-US"/>
+        </w:rPr>
+        <w:t xml:space="preserve">The main process should join (wait thread exit) for all thread. Once all thread </w:t>
+      </w:r>
+      <w:proofErr w:type="gramStart"/>
+      <w:r>
+        <w:rPr>
+          <w:lang w:val="en-US"/>
+        </w:rPr>
+        <w:t>are</w:t>
+      </w:r>
+      <w:proofErr w:type="gramEnd"/>
+      <w:r>
+        <w:rPr>
+          <w:lang w:val="en-US"/>
+        </w:rPr>
+        <w:t xml:space="preserve"> exited, it means that all DAQ grabbed the same data. </w:t>
+      </w:r>
+    </w:p>
+    <w:p>
+      <w:pPr>
+        <w:rPr>
+          <w:lang w:val="en-US"/>
+        </w:rPr>
+      </w:pPr>
+      <w:r>
+        <w:rPr>
+          <w:lang w:val="en-US"/>
+        </w:rPr>
+        <w:t>Now it is possible to repeat the sequence to acquire the next wave</w:t>
+      </w:r>
+    </w:p>
+    <w:p>
+      <w:pPr>
+        <w:rPr>
+          <w:lang w:val="en-US"/>
+        </w:rPr>
+      </w:pPr>
+      <w:r>
+        <w:rPr>
+          <w:noProof/>
+        </w:rPr>
+        <w:drawing>
+          <wp:inline distT="0" distB="0" distL="0" distR="0" wp14:anchorId="379F6694" wp14:editId="58086DEB">
+            <wp:extent cx="6120130" cy="3364865"/>
+            <wp:effectExtent l="0" t="0" r="0" b="6985"/>
+            <wp:docPr id="14" name="Immagine 14"/>
+            <wp:cNvGraphicFramePr>
+              <a:graphicFrameLocks xmlns:a="http://schemas.openxmlformats.org/drawingml/2006/main" noChangeAspect="1"/>
+            </wp:cNvGraphicFramePr>
+            <a:graphic xmlns:a="http://schemas.openxmlformats.org/drawingml/2006/main">
+              <a:graphicData uri="http://schemas.openxmlformats.org/drawingml/2006/picture">
+                <pic:pic xmlns:pic="http://schemas.openxmlformats.org/drawingml/2006/picture">
+                  <pic:nvPicPr>
+                    <pic:cNvPr id="1" name=""/>
+                    <pic:cNvPicPr/>
+                  </pic:nvPicPr>
+                  <pic:blipFill>
+                    <a:blip r:embed="rId18"/>
+                    <a:stretch>
+                      <a:fillRect/>
+                    </a:stretch>
+                  </pic:blipFill>
+                  <pic:spPr>
+                    <a:xfrm>
+                      <a:off x="0" y="0"/>
                       <a:ext cx="6120130" cy="3364865"/>
                     </a:xfrm>
                     <a:prstGeom prst="rect">
@@ -1871,7 +1882,7 @@
                     <pic:cNvPicPr/>
                   </pic:nvPicPr>
                   <pic:blipFill>
-                    <a:blip r:embed="rId18"/>
+                    <a:blip r:embed="rId19"/>
                     <a:stretch>
                       <a:fillRect/>
                     </a:stretch>
@@ -1945,7 +1956,7 @@
                     <pic:cNvPicPr/>
                   </pic:nvPicPr>
                   <pic:blipFill>
-                    <a:blip r:embed="rId19"/>
+                    <a:blip r:embed="rId20"/>
                     <a:stretch>
                       <a:fillRect/>
                     </a:stretch>
@@ -1966,6 +1977,9 @@
         </w:drawing>
       </w:r>
       <w:r>
+        <w:rPr>
+          <w:noProof/>
+        </w:rPr>
         <w:drawing>
           <wp:inline distT="0" distB="0" distL="0" distR="0" wp14:anchorId="61CD45CE" wp14:editId="22C371B9">
             <wp:extent cx="3057753" cy="2260758"/>
@@ -1996,7 +2010,7 @@
                     </pic:cNvPicPr>
                   </pic:nvPicPr>
                   <pic:blipFill>
-                    <a:blip r:embed="rId20"/>
+                    <a:blip r:embed="rId21"/>
                     <a:stretch>
                       <a:fillRect/>
                     </a:stretch>
@@ -2031,8 +2045,8 @@
       </w:r>
     </w:p>
     <w:sectPr>
-      <w:headerReference w:type="default" r:id="rId21"/>
-      <w:footerReference w:type="default" r:id="rId22"/>
+      <w:headerReference w:type="default" r:id="rId22"/>
+      <w:footerReference w:type="default" r:id="rId23"/>
       <w:pgSz w:w="11906" w:h="16838"/>
       <w:pgMar w:top="1417" w:right="1134" w:bottom="1134" w:left="1134" w:header="708" w:footer="708" w:gutter="0"/>
       <w:cols w:space="708"/>
@@ -4442,6 +4456,7 @@
   <w:style w:type="character" w:default="1" w:styleId="Carpredefinitoparagrafo">
     <w:name w:val="Default Paragraph Font"/>
     <w:uiPriority w:val="1"/>
+    <w:semiHidden/>
     <w:unhideWhenUsed/>
   </w:style>
   <w:style w:type="table" w:default="1" w:styleId="Tabellanormale">

</xml_diff>